<commit_message>
refine zbus URL commands
</commit_message>
<xml_diff>
--- a/doc/Zbus Architecture.docx
+++ b/doc/Zbus Architecture.docx
@@ -5356,7 +5356,7 @@
           <w:color w:val="0000FF"/>
           <w:lang w:val="en-US" w:eastAsia="zh-CN"/>
         </w:rPr>
-        <w:t>/query/topic/[group]</w:t>
+        <w:t>/query/[topic]/[group]</w:t>
       </w:r>
     </w:p>
     <w:p>
@@ -5399,8 +5399,51 @@
           <w:color w:val="0000FF"/>
           <w:lang w:val="en-US" w:eastAsia="zh-CN"/>
         </w:rPr>
-        <w:t>/info</w:t>
+        <w:t>/pause/topic/[group]</w:t>
       </w:r>
+    </w:p>
+    <w:p>
+      <w:pPr>
+        <w:rPr>
+          <w:rFonts w:hint="default"/>
+          <w:color w:val="0000FF"/>
+          <w:lang w:val="en-US" w:eastAsia="zh-CN"/>
+        </w:rPr>
+      </w:pPr>
+      <w:r>
+        <w:rPr>
+          <w:rFonts w:hint="default"/>
+          <w:color w:val="0000FF"/>
+          <w:lang w:val="en-US" w:eastAsia="zh-CN"/>
+        </w:rPr>
+        <w:t>/resume/topic/[group]</w:t>
+      </w:r>
+    </w:p>
+    <w:p>
+      <w:pPr>
+        <w:rPr>
+          <w:rFonts w:hint="default"/>
+          <w:color w:val="0000FF"/>
+          <w:lang w:val="en-US" w:eastAsia="zh-CN"/>
+        </w:rPr>
+      </w:pPr>
+      <w:r>
+        <w:rPr>
+          <w:rFonts w:hint="default"/>
+          <w:color w:val="0000FF"/>
+          <w:lang w:val="en-US" w:eastAsia="zh-CN"/>
+        </w:rPr>
+        <w:t>/empty/topic/[group]</w:t>
+      </w:r>
+    </w:p>
+    <w:p>
+      <w:pPr>
+        <w:rPr>
+          <w:rFonts w:hint="default"/>
+          <w:color w:val="0000FF"/>
+          <w:lang w:val="en-US" w:eastAsia="zh-CN"/>
+        </w:rPr>
+      </w:pPr>
     </w:p>
     <w:p>
       <w:pPr>
@@ -5435,6 +5478,8 @@
         </w:rPr>
         <w:t>/track_pub</w:t>
       </w:r>
+      <w:bookmarkStart w:id="2" w:name="_GoBack"/>
+      <w:bookmarkEnd w:id="2"/>
     </w:p>
     <w:p>
       <w:pPr>
@@ -5473,129 +5518,6 @@
     </w:p>
     <w:p>
       <w:pPr>
-        <w:pBdr>
-          <w:bottom w:val="single" w:color="auto" w:sz="4" w:space="0"/>
-        </w:pBdr>
-        <w:rPr>
-          <w:rFonts w:hint="default"/>
-          <w:color w:val="0000FF"/>
-          <w:lang w:val="en-US" w:eastAsia="zh-CN"/>
-        </w:rPr>
-      </w:pPr>
-    </w:p>
-    <w:p>
-      <w:pPr>
-        <w:rPr>
-          <w:rFonts w:hint="default"/>
-          <w:color w:val="0000FF"/>
-          <w:lang w:val="en-US" w:eastAsia="zh-CN"/>
-        </w:rPr>
-      </w:pPr>
-      <w:r>
-        <w:rPr>
-          <w:rFonts w:hint="default"/>
-          <w:color w:val="0000FF"/>
-          <w:lang w:val="en-US" w:eastAsia="zh-CN"/>
-        </w:rPr>
-        <w:t>/ping</w:t>
-      </w:r>
-    </w:p>
-    <w:p>
-      <w:pPr>
-        <w:rPr>
-          <w:rFonts w:hint="default"/>
-          <w:color w:val="0000FF"/>
-          <w:lang w:val="en-US" w:eastAsia="zh-CN"/>
-        </w:rPr>
-      </w:pPr>
-      <w:r>
-        <w:rPr>
-          <w:rFonts w:hint="default"/>
-          <w:color w:val="0000FF"/>
-          <w:lang w:val="en-US" w:eastAsia="zh-CN"/>
-        </w:rPr>
-        <w:t>/js/xxx</w:t>
-      </w:r>
-    </w:p>
-    <w:p>
-      <w:pPr>
-        <w:rPr>
-          <w:rFonts w:hint="default"/>
-          <w:color w:val="0000FF"/>
-          <w:lang w:val="en-US" w:eastAsia="zh-CN"/>
-        </w:rPr>
-      </w:pPr>
-      <w:r>
-        <w:rPr>
-          <w:rFonts w:hint="default"/>
-          <w:color w:val="0000FF"/>
-          <w:lang w:val="en-US" w:eastAsia="zh-CN"/>
-        </w:rPr>
-        <w:t>/css/xxx</w:t>
-      </w:r>
-    </w:p>
-    <w:p>
-      <w:pPr>
-        <w:rPr>
-          <w:rFonts w:hint="default"/>
-          <w:color w:val="0000FF"/>
-          <w:lang w:val="en-US" w:eastAsia="zh-CN"/>
-        </w:rPr>
-      </w:pPr>
-      <w:r>
-        <w:rPr>
-          <w:rFonts w:hint="default"/>
-          <w:color w:val="0000FF"/>
-          <w:lang w:val="en-US" w:eastAsia="zh-CN"/>
-        </w:rPr>
-        <w:t>/img/xxx</w:t>
-      </w:r>
-    </w:p>
-    <w:p>
-      <w:pPr>
-        <w:rPr>
-          <w:rFonts w:hint="default"/>
-          <w:color w:val="0000FF"/>
-          <w:lang w:val="en-US" w:eastAsia="zh-CN"/>
-        </w:rPr>
-      </w:pPr>
-      <w:r>
-        <w:rPr>
-          <w:rFonts w:hint="default"/>
-          <w:color w:val="0000FF"/>
-          <w:lang w:val="en-US" w:eastAsia="zh-CN"/>
-        </w:rPr>
-        <w:t>/page/xxxx.htm</w:t>
-      </w:r>
-    </w:p>
-    <w:p>
-      <w:pPr>
-        <w:rPr>
-          <w:rFonts w:hint="default"/>
-          <w:color w:val="0000FF"/>
-          <w:lang w:val="en-US" w:eastAsia="zh-CN"/>
-        </w:rPr>
-      </w:pPr>
-      <w:r>
-        <w:rPr>
-          <w:rFonts w:hint="default"/>
-          <w:color w:val="0000FF"/>
-          <w:lang w:val="en-US" w:eastAsia="zh-CN"/>
-        </w:rPr>
-        <w:t>/favicon.ico</w:t>
-      </w:r>
-    </w:p>
-    <w:p>
-      <w:pPr>
-        <w:rPr>
-          <w:rFonts w:hint="default"/>
-          <w:color w:val="0000FF"/>
-          <w:lang w:val="en-US" w:eastAsia="zh-CN"/>
-        </w:rPr>
-      </w:pPr>
-    </w:p>
-    <w:p>
-      <w:pPr>
         <w:rPr>
           <w:rFonts w:hint="default"/>
           <w:color w:val="0000FF"/>
@@ -5635,8 +5557,6 @@
         </w:rPr>
         <w:t>HTTP Raw Client</w:t>
       </w:r>
-      <w:bookmarkStart w:id="2" w:name="_GoBack"/>
-      <w:bookmarkEnd w:id="2"/>
     </w:p>
     <w:p>
       <w:pPr>

</xml_diff>

<commit_message>
URL access changed to RESTful
</commit_message>
<xml_diff>
--- a/doc/Zbus Architecture.docx
+++ b/doc/Zbus Architecture.docx
@@ -17,8 +17,8 @@
           <w:lang w:val="en-US"/>
         </w:rPr>
       </w:pPr>
-      <w:bookmarkStart w:id="0" w:name="OLE_LINK2"/>
-      <w:bookmarkStart w:id="1" w:name="OLE_LINK1"/>
+      <w:bookmarkStart w:id="0" w:name="OLE_LINK1"/>
+      <w:bookmarkStart w:id="1" w:name="OLE_LINK2"/>
       <w:r>
         <w:rPr>
           <w:lang w:val="en-US"/>
@@ -5261,6 +5261,7 @@
           <w:lang w:val="en-US" w:eastAsia="zh-CN"/>
         </w:rPr>
       </w:pPr>
+      <w:bookmarkStart w:id="2" w:name="OLE_LINK3"/>
       <w:r>
         <w:rPr>
           <w:lang w:val="en-US"/>
@@ -5478,8 +5479,6 @@
         </w:rPr>
         <w:t>/track_pub</w:t>
       </w:r>
-      <w:bookmarkStart w:id="2" w:name="_GoBack"/>
-      <w:bookmarkEnd w:id="2"/>
     </w:p>
     <w:p>
       <w:pPr>
@@ -5507,6 +5506,7 @@
         <w:t>/rpc/topic/method/param1/param2/…/[?module=xxx]</w:t>
       </w:r>
     </w:p>
+    <w:bookmarkEnd w:id="2"/>
     <w:p>
       <w:pPr>
         <w:rPr>
@@ -5532,6 +5532,7 @@
           <w:lang w:val="en-US"/>
         </w:rPr>
       </w:pPr>
+      <w:bookmarkStart w:id="3" w:name="_GoBack"/>
       <w:r>
         <w:rPr>
           <w:lang w:val="en-US"/>
@@ -5539,6 +5540,7 @@
         <w:t>Zbus Client Platforms</w:t>
       </w:r>
     </w:p>
+    <w:bookmarkEnd w:id="3"/>
     <w:p>
       <w:pPr>
         <w:rPr>

</xml_diff>

<commit_message>
Adding Node.JS support in one file: zbus.js
</commit_message>
<xml_diff>
--- a/doc/Zbus Architecture.docx
+++ b/doc/Zbus Architecture.docx
@@ -27,6 +27,225 @@
       </w:r>
       <w:bookmarkEnd w:id="0"/>
       <w:bookmarkEnd w:id="1"/>
+    </w:p>
+    <w:p>
+      <w:pPr>
+        <w:pStyle w:val="3"/>
+      </w:pPr>
+      <w:r>
+        <w:rPr>
+          <w:rFonts w:hint="default"/>
+          <w:lang w:val="en-US" w:eastAsia="zh-CN"/>
+        </w:rPr>
+        <w:t xml:space="preserve">Architecture </w:t>
+      </w:r>
+    </w:p>
+    <w:p>
+      <w:pPr>
+        <w:rPr>
+          <w:rFonts w:hint="default"/>
+          <w:lang w:val="en-US" w:eastAsia="zh-CN"/>
+        </w:rPr>
+      </w:pPr>
+      <w:r>
+        <w:rPr>
+          <w:rFonts w:hint="default"/>
+          <w:b/>
+          <w:bCs/>
+          <w:lang w:val="en-US" w:eastAsia="zh-CN"/>
+        </w:rPr>
+        <w:t>Goal</w:t>
+      </w:r>
+    </w:p>
+    <w:p>
+      <w:pPr>
+        <w:rPr>
+          <w:rFonts w:hint="default"/>
+        </w:rPr>
+      </w:pPr>
+      <w:r>
+        <w:rPr>
+          <w:rFonts w:hint="default"/>
+          <w:lang w:val="en-US" w:eastAsia="zh-CN"/>
+        </w:rPr>
+        <w:t xml:space="preserve">To make </w:t>
+      </w:r>
+      <w:r>
+        <w:rPr>
+          <w:rFonts w:hint="default"/>
+          <w:b/>
+          <w:bCs/>
+          <w:lang w:val="en-US" w:eastAsia="zh-CN"/>
+        </w:rPr>
+        <w:t>M</w:t>
+      </w:r>
+      <w:r>
+        <w:rPr>
+          <w:rFonts w:hint="default"/>
+          <w:lang w:val="en-US" w:eastAsia="zh-CN"/>
+        </w:rPr>
+        <w:t xml:space="preserve">essage </w:t>
+      </w:r>
+      <w:r>
+        <w:rPr>
+          <w:rFonts w:hint="default"/>
+          <w:b/>
+          <w:bCs/>
+          <w:lang w:val="en-US" w:eastAsia="zh-CN"/>
+        </w:rPr>
+        <w:t>Q</w:t>
+      </w:r>
+      <w:r>
+        <w:rPr>
+          <w:rFonts w:hint="default"/>
+          <w:lang w:val="en-US" w:eastAsia="zh-CN"/>
+        </w:rPr>
+        <w:t xml:space="preserve">ueueing(MQ) and </w:t>
+      </w:r>
+      <w:r>
+        <w:rPr>
+          <w:rFonts w:hint="default"/>
+          <w:b/>
+          <w:bCs/>
+          <w:lang w:val="en-US" w:eastAsia="zh-CN"/>
+        </w:rPr>
+        <w:t>R</w:t>
+      </w:r>
+      <w:r>
+        <w:rPr>
+          <w:rFonts w:hint="default"/>
+          <w:lang w:val="en-US" w:eastAsia="zh-CN"/>
+        </w:rPr>
+        <w:t xml:space="preserve">emote </w:t>
+      </w:r>
+      <w:r>
+        <w:rPr>
+          <w:rFonts w:hint="default"/>
+          <w:b/>
+          <w:bCs/>
+          <w:lang w:val="en-US" w:eastAsia="zh-CN"/>
+        </w:rPr>
+        <w:t>P</w:t>
+      </w:r>
+      <w:r>
+        <w:rPr>
+          <w:rFonts w:hint="default"/>
+          <w:lang w:val="en-US" w:eastAsia="zh-CN"/>
+        </w:rPr>
+        <w:t xml:space="preserve">rocedure </w:t>
+      </w:r>
+      <w:r>
+        <w:rPr>
+          <w:rFonts w:hint="default"/>
+          <w:b/>
+          <w:bCs/>
+          <w:lang w:val="en-US" w:eastAsia="zh-CN"/>
+        </w:rPr>
+        <w:t>C</w:t>
+      </w:r>
+      <w:r>
+        <w:rPr>
+          <w:rFonts w:hint="default"/>
+          <w:lang w:val="en-US" w:eastAsia="zh-CN"/>
+        </w:rPr>
+        <w:t>all(RPC) fast, light</w:t>
+      </w:r>
+      <w:r>
+        <w:rPr>
+          <w:rFonts w:hint="eastAsia"/>
+          <w:lang w:val="en-US" w:eastAsia="zh-CN"/>
+        </w:rPr>
+        <w:t>-</w:t>
+      </w:r>
+      <w:r>
+        <w:rPr>
+          <w:rFonts w:hint="default"/>
+          <w:lang w:val="en-US" w:eastAsia="zh-CN"/>
+        </w:rPr>
+        <w:t xml:space="preserve">weighted and easy to build solid service bus for different platforms. Simple words: zbus = mq + rpc. </w:t>
+      </w:r>
+    </w:p>
+    <w:p>
+      <w:pPr>
+        <w:rPr>
+          <w:rFonts w:hint="default"/>
+        </w:rPr>
+      </w:pPr>
+    </w:p>
+    <w:p>
+      <w:pPr>
+        <w:rPr>
+          <w:rFonts w:hint="default"/>
+        </w:rPr>
+      </w:pPr>
+      <w:r>
+        <w:rPr>
+          <w:rFonts w:hint="default"/>
+          <w:b/>
+          <w:bCs/>
+          <w:lang w:val="en-US" w:eastAsia="zh-CN"/>
+        </w:rPr>
+        <w:t>Typical scenarios</w:t>
+      </w:r>
+    </w:p>
+    <w:p>
+      <w:pPr>
+        <w:rPr>
+          <w:rFonts w:hint="default"/>
+        </w:rPr>
+      </w:pPr>
+      <w:r>
+        <w:rPr>
+          <w:rFonts w:hint="default"/>
+          <w:lang w:val="en-US" w:eastAsia="zh-CN"/>
+        </w:rPr>
+        <w:t xml:space="preserve">1. business procedures needs to be decoupled from producers to consumers. MQ </w:t>
+      </w:r>
+    </w:p>
+    <w:p>
+      <w:pPr>
+        <w:rPr>
+          <w:rFonts w:hint="default"/>
+        </w:rPr>
+      </w:pPr>
+      <w:r>
+        <w:rPr>
+          <w:rFonts w:hint="default"/>
+          <w:lang w:val="en-US" w:eastAsia="zh-CN"/>
+        </w:rPr>
+        <w:t xml:space="preserve">2. computing intensive, time consuming jobs, should be finished asynchronously. MQ. </w:t>
+      </w:r>
+    </w:p>
+    <w:p>
+      <w:pPr>
+        <w:rPr>
+          <w:rFonts w:hint="default"/>
+        </w:rPr>
+      </w:pPr>
+      <w:r>
+        <w:rPr>
+          <w:rFonts w:hint="default"/>
+          <w:lang w:val="en-US" w:eastAsia="zh-CN"/>
+        </w:rPr>
+        <w:t>3. service methods needs to be exposed to internal systems, easy to invoke, and language neutral. RPC.</w:t>
+      </w:r>
+    </w:p>
+    <w:p>
+      <w:pPr>
+        <w:pStyle w:val="3"/>
+        <w:rPr>
+          <w:lang w:val="en-US"/>
+        </w:rPr>
+      </w:pPr>
+    </w:p>
+    <w:p>
+      <w:pPr>
+        <w:rPr>
+          <w:lang w:val="en-US"/>
+        </w:rPr>
+      </w:pPr>
+      <w:bookmarkStart w:id="3" w:name="_GoBack"/>
+      <w:bookmarkEnd w:id="3"/>
     </w:p>
     <w:p>
       <w:pPr>
@@ -2003,6 +2222,13 @@
           </mc:Fallback>
         </mc:AlternateContent>
       </w:r>
+    </w:p>
+    <w:p>
+      <w:pPr>
+        <w:rPr>
+          <w:lang w:val="en-US"/>
+        </w:rPr>
+      </w:pPr>
     </w:p>
     <w:p>
       <w:pPr>
@@ -5532,7 +5758,6 @@
           <w:lang w:val="en-US"/>
         </w:rPr>
       </w:pPr>
-      <w:bookmarkStart w:id="3" w:name="_GoBack"/>
       <w:r>
         <w:rPr>
           <w:lang w:val="en-US"/>
@@ -5540,7 +5765,6 @@
         <w:t>Zbus Client Platforms</w:t>
       </w:r>
     </w:p>
-    <w:bookmarkEnd w:id="3"/>
     <w:p>
       <w:pPr>
         <w:rPr>
@@ -5746,7 +5970,7 @@
   <w:docDefaults>
     <w:rPrDefault>
       <w:rPr>
-        <w:rFonts w:asciiTheme="minorHAnsi" w:hAnsiTheme="minorHAnsi" w:eastAsiaTheme="minorEastAsia" w:cstheme="minorBidi"/>
+        <w:rFonts w:ascii="Times New Roman" w:hAnsi="Times New Roman" w:eastAsia="宋体" w:cs="Times New Roman"/>
       </w:rPr>
     </w:rPrDefault>
   </w:docDefaults>

</xml_diff>